<commit_message>
Class 9; practice exam
</commit_message>
<xml_diff>
--- a/labs/04_arraylist/Lab4.docx
+++ b/labs/04_arraylist/Lab4.docx
@@ -54,6 +54,7 @@
         </w:rPr>
         <w:t xml:space="preserve">Exceptions, </w:t>
       </w:r>
+      <w:proofErr w:type="spellStart"/>
       <w:r>
         <w:rPr>
           <w:rFonts w:ascii="Courier New" w:hAnsi="Courier New" w:cs="Courier New"/>
@@ -61,6 +62,7 @@
         </w:rPr>
         <w:t>ArrayList</w:t>
       </w:r>
+      <w:proofErr w:type="spellEnd"/>
     </w:p>
     <w:p>
       <w:pPr>
@@ -83,12 +85,14 @@
         </w:rPr>
         <w:t xml:space="preserve">This lab starts out with a review of exceptions and then continues to introduce </w:t>
       </w:r>
+      <w:proofErr w:type="spellStart"/>
       <w:r>
         <w:rPr>
           <w:rFonts w:ascii="Courier New" w:hAnsi="Courier New" w:cs="Courier New"/>
         </w:rPr>
         <w:t>ArrayList</w:t>
       </w:r>
+      <w:proofErr w:type="spellEnd"/>
       <w:r>
         <w:rPr>
           <w:rFonts w:ascii="Times New Roman" w:hAnsi="Times New Roman" w:cs="Times New Roman"/>
@@ -126,7 +130,21 @@
         <w:rPr>
           <w:rFonts w:ascii="Times New Roman" w:hAnsi="Times New Roman" w:cs="Times New Roman"/>
         </w:rPr>
-        <w:t xml:space="preserve"> this on Gradescope. It will not be graded, but it may be helpful for me to see what you're doing.</w:t>
+        <w:t xml:space="preserve"> this on </w:t>
+      </w:r>
+      <w:proofErr w:type="spellStart"/>
+      <w:r>
+        <w:rPr>
+          <w:rFonts w:ascii="Times New Roman" w:hAnsi="Times New Roman" w:cs="Times New Roman"/>
+        </w:rPr>
+        <w:t>Gradescope</w:t>
+      </w:r>
+      <w:proofErr w:type="spellEnd"/>
+      <w:r>
+        <w:rPr>
+          <w:rFonts w:ascii="Times New Roman" w:hAnsi="Times New Roman" w:cs="Times New Roman"/>
+        </w:rPr>
+        <w:t>. It will not be graded, but it may be helpful for me to see what you're doing.</w:t>
       </w:r>
     </w:p>
     <w:p>
@@ -167,7 +185,21 @@
         <w:rPr>
           <w:rFonts w:ascii="Times New Roman" w:hAnsi="Times New Roman" w:cs="Times New Roman"/>
         </w:rPr>
-        <w:t xml:space="preserve">This exercise will give you further practice in throwing, catching, and testing exceptions. The exercise is structures around a square-root method that works only on integers (and thus can't work with, say, </w:t>
+        <w:t>This exercise will give you further practice in throwing, catching, and testing exceptions. The exercise is structures around a square-</w:t>
+      </w:r>
+      <w:proofErr w:type="spellStart"/>
+      <w:r>
+        <w:rPr>
+          <w:rFonts w:ascii="Times New Roman" w:hAnsi="Times New Roman" w:cs="Times New Roman"/>
+        </w:rPr>
+        <w:t>root</w:t>
+      </w:r>
+      <w:proofErr w:type="spellEnd"/>
+      <w:r>
+        <w:rPr>
+          <w:rFonts w:ascii="Times New Roman" w:hAnsi="Times New Roman" w:cs="Times New Roman"/>
+        </w:rPr>
+        <w:t xml:space="preserve"> method that works only on integers (and thus can't work with, say, </w:t>
       </w:r>
       <w:r>
         <w:rPr>
@@ -200,12 +232,14 @@
         </w:rPr>
         <w:t xml:space="preserve">Using </w:t>
       </w:r>
+      <w:proofErr w:type="spellStart"/>
       <w:r>
         <w:rPr>
           <w:rFonts w:ascii="Courier New" w:hAnsi="Courier New" w:cs="Courier New"/>
         </w:rPr>
         <w:t>ZipParseException</w:t>
       </w:r>
+      <w:proofErr w:type="spellEnd"/>
       <w:r>
         <w:rPr>
           <w:rFonts w:ascii="Times New Roman" w:hAnsi="Times New Roman" w:cs="Times New Roman"/>
@@ -218,24 +252,28 @@
         </w:rPr>
         <w:t xml:space="preserve">make a </w:t>
       </w:r>
+      <w:proofErr w:type="spellStart"/>
       <w:r>
         <w:rPr>
           <w:rFonts w:ascii="Courier New" w:hAnsi="Courier New" w:cs="Courier New"/>
         </w:rPr>
         <w:t>SquareRootException</w:t>
       </w:r>
+      <w:proofErr w:type="spellEnd"/>
       <w:r>
         <w:rPr>
           <w:rFonts w:ascii="Times New Roman" w:hAnsi="Times New Roman" w:cs="Times New Roman"/>
         </w:rPr>
         <w:t xml:space="preserve"> exception class. Have your constructor take an </w:t>
       </w:r>
+      <w:proofErr w:type="spellStart"/>
       <w:r>
         <w:rPr>
           <w:rFonts w:ascii="Courier New" w:hAnsi="Courier New" w:cs="Courier New"/>
         </w:rPr>
         <w:t>int</w:t>
       </w:r>
+      <w:proofErr w:type="spellEnd"/>
       <w:r>
         <w:rPr>
           <w:rFonts w:ascii="Times New Roman" w:hAnsi="Times New Roman" w:cs="Times New Roman"/>
@@ -254,6 +292,7 @@
         </w:rPr>
         <w:t xml:space="preserve"> Note that </w:t>
       </w:r>
+      <w:proofErr w:type="spellStart"/>
       <w:r>
         <w:rPr>
           <w:rFonts w:ascii="Courier New" w:hAnsi="Courier New" w:cs="Courier New"/>
@@ -264,7 +303,14 @@
         <w:rPr>
           <w:rFonts w:ascii="Times New Roman" w:hAnsi="Times New Roman" w:cs="Times New Roman"/>
         </w:rPr>
-        <w:t>'s constructor</w:t>
+        <w:t>'s</w:t>
+      </w:r>
+      <w:proofErr w:type="spellEnd"/>
+      <w:r>
+        <w:rPr>
+          <w:rFonts w:ascii="Times New Roman" w:hAnsi="Times New Roman" w:cs="Times New Roman"/>
+        </w:rPr>
+        <w:t xml:space="preserve"> constructor</w:t>
       </w:r>
       <w:r>
         <w:rPr>
@@ -300,6 +346,7 @@
         </w:rPr>
         <w:t xml:space="preserve">: Unlike </w:t>
       </w:r>
+      <w:proofErr w:type="spellStart"/>
       <w:r>
         <w:rPr>
           <w:rFonts w:ascii="Courier New" w:hAnsi="Courier New" w:cs="Courier New"/>
@@ -310,7 +357,14 @@
         <w:rPr>
           <w:rFonts w:ascii="Times New Roman" w:hAnsi="Times New Roman" w:cs="Times New Roman"/>
         </w:rPr>
-        <w:t xml:space="preserve">'s constructor, yours will take only </w:t>
+        <w:t>'s</w:t>
+      </w:r>
+      <w:proofErr w:type="spellEnd"/>
+      <w:r>
+        <w:rPr>
+          <w:rFonts w:ascii="Times New Roman" w:hAnsi="Times New Roman" w:cs="Times New Roman"/>
+        </w:rPr>
+        <w:t xml:space="preserve"> constructor, yours will take only </w:t>
       </w:r>
       <w:r>
         <w:rPr>
@@ -351,12 +405,14 @@
         </w:rPr>
         <w:t xml:space="preserve">Write a </w:t>
       </w:r>
+      <w:proofErr w:type="spellStart"/>
       <w:r>
         <w:rPr>
           <w:rFonts w:ascii="Courier New" w:hAnsi="Courier New" w:cs="Courier New"/>
         </w:rPr>
         <w:t>SquareRoot</w:t>
       </w:r>
+      <w:proofErr w:type="spellEnd"/>
       <w:r>
         <w:rPr>
           <w:rFonts w:ascii="Times New Roman" w:hAnsi="Times New Roman" w:cs="Times New Roman"/>
@@ -408,7 +464,35 @@
         <w:rPr>
           <w:rFonts w:ascii="Courier New" w:hAnsi="Courier New" w:cs="Courier New"/>
         </w:rPr>
-        <w:t xml:space="preserve"> *  @param n The integer to be </w:t>
+        <w:t xml:space="preserve"> *  @</w:t>
+      </w:r>
+      <w:proofErr w:type="spellStart"/>
+      <w:r>
+        <w:rPr>
+          <w:rFonts w:ascii="Courier New" w:hAnsi="Courier New" w:cs="Courier New"/>
+        </w:rPr>
+        <w:t>param</w:t>
+      </w:r>
+      <w:proofErr w:type="spellEnd"/>
+      <w:r>
+        <w:rPr>
+          <w:rFonts w:ascii="Courier New" w:hAnsi="Courier New" w:cs="Courier New"/>
+        </w:rPr>
+        <w:t xml:space="preserve"> n </w:t>
+      </w:r>
+      <w:proofErr w:type="gramStart"/>
+      <w:r>
+        <w:rPr>
+          <w:rFonts w:ascii="Courier New" w:hAnsi="Courier New" w:cs="Courier New"/>
+        </w:rPr>
+        <w:t>The</w:t>
+      </w:r>
+      <w:proofErr w:type="gramEnd"/>
+      <w:r>
+        <w:rPr>
+          <w:rFonts w:ascii="Courier New" w:hAnsi="Courier New" w:cs="Courier New"/>
+        </w:rPr>
+        <w:t xml:space="preserve"> integer to be </w:t>
       </w:r>
       <w:r>
         <w:rPr>
@@ -428,7 +512,21 @@
         <w:rPr>
           <w:rFonts w:ascii="Courier New" w:hAnsi="Courier New" w:cs="Courier New"/>
         </w:rPr>
-        <w:t xml:space="preserve"> *  @return The square root of the parameter</w:t>
+        <w:t xml:space="preserve"> *  @return </w:t>
+      </w:r>
+      <w:proofErr w:type="gramStart"/>
+      <w:r>
+        <w:rPr>
+          <w:rFonts w:ascii="Courier New" w:hAnsi="Courier New" w:cs="Courier New"/>
+        </w:rPr>
+        <w:t>The</w:t>
+      </w:r>
+      <w:proofErr w:type="gramEnd"/>
+      <w:r>
+        <w:rPr>
+          <w:rFonts w:ascii="Courier New" w:hAnsi="Courier New" w:cs="Courier New"/>
+        </w:rPr>
+        <w:t xml:space="preserve"> square root of the parameter</w:t>
       </w:r>
     </w:p>
     <w:p>
@@ -442,7 +540,21 @@
         <w:rPr>
           <w:rFonts w:ascii="Courier New" w:hAnsi="Courier New" w:cs="Courier New"/>
         </w:rPr>
-        <w:t xml:space="preserve"> *  @throws SquareRootException when the parameter has no</w:t>
+        <w:t xml:space="preserve"> *  @throws </w:t>
+      </w:r>
+      <w:proofErr w:type="spellStart"/>
+      <w:r>
+        <w:rPr>
+          <w:rFonts w:ascii="Courier New" w:hAnsi="Courier New" w:cs="Courier New"/>
+        </w:rPr>
+        <w:t>SquareRootException</w:t>
+      </w:r>
+      <w:proofErr w:type="spellEnd"/>
+      <w:r>
+        <w:rPr>
+          <w:rFonts w:ascii="Courier New" w:hAnsi="Courier New" w:cs="Courier New"/>
+        </w:rPr>
+        <w:t xml:space="preserve"> when the parameter has no</w:t>
       </w:r>
     </w:p>
     <w:p>
@@ -484,14 +596,60 @@
         <w:rPr>
           <w:rFonts w:ascii="Courier New" w:hAnsi="Courier New" w:cs="Courier New"/>
         </w:rPr>
-        <w:t xml:space="preserve">public static int </w:t>
-      </w:r>
-      <w:r>
-        <w:rPr>
-          <w:rFonts w:ascii="Courier New" w:hAnsi="Courier New" w:cs="Courier New"/>
-        </w:rPr>
-        <w:t>squareRoot(int n) throws SquareRootException</w:t>
-      </w:r>
+        <w:t xml:space="preserve">public static </w:t>
+      </w:r>
+      <w:proofErr w:type="spellStart"/>
+      <w:r>
+        <w:rPr>
+          <w:rFonts w:ascii="Courier New" w:hAnsi="Courier New" w:cs="Courier New"/>
+        </w:rPr>
+        <w:t>int</w:t>
+      </w:r>
+      <w:proofErr w:type="spellEnd"/>
+      <w:r>
+        <w:rPr>
+          <w:rFonts w:ascii="Courier New" w:hAnsi="Courier New" w:cs="Courier New"/>
+        </w:rPr>
+        <w:t xml:space="preserve"> </w:t>
+      </w:r>
+      <w:proofErr w:type="spellStart"/>
+      <w:proofErr w:type="gramStart"/>
+      <w:r>
+        <w:rPr>
+          <w:rFonts w:ascii="Courier New" w:hAnsi="Courier New" w:cs="Courier New"/>
+        </w:rPr>
+        <w:t>squareRoot</w:t>
+      </w:r>
+      <w:proofErr w:type="spellEnd"/>
+      <w:r>
+        <w:rPr>
+          <w:rFonts w:ascii="Courier New" w:hAnsi="Courier New" w:cs="Courier New"/>
+        </w:rPr>
+        <w:t>(</w:t>
+      </w:r>
+      <w:proofErr w:type="spellStart"/>
+      <w:proofErr w:type="gramEnd"/>
+      <w:r>
+        <w:rPr>
+          <w:rFonts w:ascii="Courier New" w:hAnsi="Courier New" w:cs="Courier New"/>
+        </w:rPr>
+        <w:t>int</w:t>
+      </w:r>
+      <w:proofErr w:type="spellEnd"/>
+      <w:r>
+        <w:rPr>
+          <w:rFonts w:ascii="Courier New" w:hAnsi="Courier New" w:cs="Courier New"/>
+        </w:rPr>
+        <w:t xml:space="preserve"> n) throws </w:t>
+      </w:r>
+      <w:proofErr w:type="spellStart"/>
+      <w:r>
+        <w:rPr>
+          <w:rFonts w:ascii="Courier New" w:hAnsi="Courier New" w:cs="Courier New"/>
+        </w:rPr>
+        <w:t>SquareRootException</w:t>
+      </w:r>
+      <w:proofErr w:type="spellEnd"/>
     </w:p>
     <w:p>
       <w:pPr>
@@ -513,12 +671,14 @@
         </w:rPr>
         <w:t xml:space="preserve">You will find the </w:t>
       </w:r>
+      <w:proofErr w:type="spellStart"/>
       <w:r>
         <w:rPr>
           <w:rFonts w:ascii="Courier New" w:hAnsi="Courier New" w:cs="Courier New"/>
         </w:rPr>
         <w:t>sqrt</w:t>
       </w:r>
+      <w:proofErr w:type="spellEnd"/>
       <w:r>
         <w:rPr>
           <w:rFonts w:ascii="Times New Roman" w:hAnsi="Times New Roman" w:cs="Times New Roman"/>
@@ -537,24 +697,30 @@
         </w:rPr>
         <w:t xml:space="preserve"> class in the </w:t>
       </w:r>
+      <w:proofErr w:type="spellStart"/>
+      <w:proofErr w:type="gramStart"/>
       <w:r>
         <w:rPr>
           <w:rFonts w:ascii="Courier New" w:hAnsi="Courier New" w:cs="Courier New"/>
         </w:rPr>
         <w:t>java.lang</w:t>
       </w:r>
+      <w:proofErr w:type="spellEnd"/>
+      <w:proofErr w:type="gramEnd"/>
       <w:r>
         <w:rPr>
           <w:rFonts w:ascii="Times New Roman" w:hAnsi="Times New Roman" w:cs="Times New Roman"/>
         </w:rPr>
         <w:t xml:space="preserve"> package helpful; look it up in the Java online documentation. Note that </w:t>
       </w:r>
+      <w:proofErr w:type="spellStart"/>
       <w:r>
         <w:rPr>
           <w:rFonts w:ascii="Courier New" w:hAnsi="Courier New" w:cs="Courier New"/>
         </w:rPr>
         <w:t>sqrt</w:t>
       </w:r>
+      <w:proofErr w:type="spellEnd"/>
       <w:r>
         <w:rPr>
           <w:rFonts w:ascii="Times New Roman" w:hAnsi="Times New Roman" w:cs="Times New Roman"/>
@@ -573,6 +739,7 @@
         </w:rPr>
         <w:t xml:space="preserve">s, so you will have to do some work to make it work with </w:t>
       </w:r>
+      <w:proofErr w:type="spellStart"/>
       <w:r>
         <w:rPr>
           <w:rFonts w:ascii="Courier New" w:hAnsi="Courier New" w:cs="Courier New"/>
@@ -583,7 +750,14 @@
         <w:rPr>
           <w:rFonts w:ascii="Times New Roman" w:hAnsi="Times New Roman" w:cs="Times New Roman"/>
         </w:rPr>
-        <w:t>s.</w:t>
+        <w:t>s</w:t>
+      </w:r>
+      <w:proofErr w:type="spellEnd"/>
+      <w:r>
+        <w:rPr>
+          <w:rFonts w:ascii="Times New Roman" w:hAnsi="Times New Roman" w:cs="Times New Roman"/>
+        </w:rPr>
+        <w:t>.</w:t>
       </w:r>
     </w:p>
     <w:p>
@@ -622,12 +796,14 @@
         </w:rPr>
         <w:t xml:space="preserve"> method that allows you to interact with your </w:t>
       </w:r>
+      <w:proofErr w:type="spellStart"/>
       <w:r>
         <w:rPr>
           <w:rFonts w:ascii="Courier New" w:hAnsi="Courier New" w:cs="Courier New"/>
         </w:rPr>
         <w:t>squareRoot</w:t>
       </w:r>
+      <w:proofErr w:type="spellEnd"/>
       <w:r>
         <w:rPr>
           <w:rFonts w:ascii="Times New Roman" w:hAnsi="Times New Roman" w:cs="Times New Roman"/>
@@ -703,12 +879,14 @@
         </w:rPr>
         <w:t xml:space="preserve"> a JUnit test class </w:t>
       </w:r>
+      <w:proofErr w:type="spellStart"/>
       <w:r>
         <w:rPr>
           <w:rFonts w:ascii="Courier New" w:hAnsi="Courier New" w:cs="Courier New"/>
         </w:rPr>
         <w:t>SquareRootTest</w:t>
       </w:r>
+      <w:proofErr w:type="spellEnd"/>
       <w:r>
         <w:rPr>
           <w:rFonts w:ascii="Times New Roman" w:hAnsi="Times New Roman" w:cs="Times New Roman"/>
@@ -753,12 +931,14 @@
         </w:rPr>
         <w:t xml:space="preserve">One test method should test successful uses of </w:t>
       </w:r>
+      <w:proofErr w:type="spellStart"/>
       <w:r>
         <w:rPr>
           <w:rFonts w:ascii="Courier New" w:hAnsi="Courier New" w:cs="Courier New"/>
         </w:rPr>
         <w:t>squareRoot</w:t>
       </w:r>
+      <w:proofErr w:type="spellEnd"/>
       <w:r>
         <w:rPr>
           <w:rFonts w:ascii="Times New Roman" w:hAnsi="Times New Roman" w:cs="Times New Roman"/>
@@ -771,12 +951,14 @@
         </w:rPr>
         <w:t xml:space="preserve"> This test should fail if </w:t>
       </w:r>
+      <w:proofErr w:type="spellStart"/>
       <w:r>
         <w:rPr>
           <w:rFonts w:ascii="Courier New" w:hAnsi="Courier New" w:cs="Courier New"/>
         </w:rPr>
         <w:t>squareRoot</w:t>
       </w:r>
+      <w:proofErr w:type="spellEnd"/>
       <w:r>
         <w:rPr>
           <w:rFonts w:ascii="Times New Roman" w:hAnsi="Times New Roman" w:cs="Times New Roman"/>
@@ -802,36 +984,42 @@
         <w:lastRenderedPageBreak/>
         <w:t xml:space="preserve">One test method should test what happens when you call </w:t>
       </w:r>
+      <w:proofErr w:type="spellStart"/>
       <w:r>
         <w:rPr>
           <w:rFonts w:ascii="Courier New" w:hAnsi="Courier New" w:cs="Courier New"/>
         </w:rPr>
         <w:t>squareRoot</w:t>
       </w:r>
+      <w:proofErr w:type="spellEnd"/>
       <w:r>
         <w:rPr>
           <w:rFonts w:ascii="Times New Roman" w:hAnsi="Times New Roman" w:cs="Times New Roman"/>
         </w:rPr>
         <w:t xml:space="preserve"> on a positive number that has no integral square root. It should succeed if </w:t>
       </w:r>
+      <w:proofErr w:type="spellStart"/>
       <w:r>
         <w:rPr>
           <w:rFonts w:ascii="Courier New" w:hAnsi="Courier New" w:cs="Courier New"/>
         </w:rPr>
         <w:t>squareRoot</w:t>
       </w:r>
+      <w:proofErr w:type="spellEnd"/>
       <w:r>
         <w:rPr>
           <w:rFonts w:ascii="Times New Roman" w:hAnsi="Times New Roman" w:cs="Times New Roman"/>
         </w:rPr>
         <w:t xml:space="preserve"> throws a </w:t>
       </w:r>
+      <w:proofErr w:type="spellStart"/>
       <w:r>
         <w:rPr>
           <w:rFonts w:ascii="Courier New" w:hAnsi="Courier New" w:cs="Courier New"/>
         </w:rPr>
         <w:t>SquareRootException</w:t>
       </w:r>
+      <w:proofErr w:type="spellEnd"/>
       <w:r>
         <w:rPr>
           <w:rFonts w:ascii="Times New Roman" w:hAnsi="Times New Roman" w:cs="Times New Roman"/>
@@ -856,12 +1044,14 @@
         </w:rPr>
         <w:t xml:space="preserve">One test method should test what happens when you call </w:t>
       </w:r>
+      <w:proofErr w:type="spellStart"/>
       <w:r>
         <w:rPr>
           <w:rFonts w:ascii="Courier New" w:hAnsi="Courier New" w:cs="Courier New"/>
         </w:rPr>
         <w:t>squareRoot</w:t>
       </w:r>
+      <w:proofErr w:type="spellEnd"/>
       <w:r>
         <w:rPr>
           <w:rFonts w:ascii="Times New Roman" w:hAnsi="Times New Roman" w:cs="Times New Roman"/>
@@ -874,24 +1064,28 @@
         </w:rPr>
         <w:t xml:space="preserve">negative number. It should succeed if </w:t>
       </w:r>
+      <w:proofErr w:type="spellStart"/>
       <w:r>
         <w:rPr>
           <w:rFonts w:ascii="Courier New" w:hAnsi="Courier New" w:cs="Courier New"/>
         </w:rPr>
         <w:t>squareRoot</w:t>
       </w:r>
+      <w:proofErr w:type="spellEnd"/>
       <w:r>
         <w:rPr>
           <w:rFonts w:ascii="Times New Roman" w:hAnsi="Times New Roman" w:cs="Times New Roman"/>
         </w:rPr>
         <w:t xml:space="preserve"> throws a </w:t>
       </w:r>
+      <w:proofErr w:type="spellStart"/>
       <w:r>
         <w:rPr>
           <w:rFonts w:ascii="Courier New" w:hAnsi="Courier New" w:cs="Courier New"/>
         </w:rPr>
         <w:t>SquareRootException</w:t>
       </w:r>
+      <w:proofErr w:type="spellEnd"/>
       <w:r>
         <w:rPr>
           <w:rFonts w:ascii="Times New Roman" w:hAnsi="Times New Roman" w:cs="Times New Roman"/>
@@ -916,12 +1110,14 @@
         </w:rPr>
         <w:t xml:space="preserve">One test method should test what happens when you call </w:t>
       </w:r>
+      <w:proofErr w:type="spellStart"/>
       <w:r>
         <w:rPr>
           <w:rFonts w:ascii="Courier New" w:hAnsi="Courier New" w:cs="Courier New"/>
         </w:rPr>
         <w:t>squareRoot</w:t>
       </w:r>
+      <w:proofErr w:type="spellEnd"/>
       <w:r>
         <w:rPr>
           <w:rFonts w:ascii="Times New Roman" w:hAnsi="Times New Roman" w:cs="Times New Roman"/>
@@ -1146,7 +1342,35 @@
         <w:rPr>
           <w:rFonts w:ascii="Courier New" w:hAnsi="Courier New" w:cs="Courier New"/>
         </w:rPr>
-        <w:t xml:space="preserve"> main(String[] args)</w:t>
+        <w:t xml:space="preserve"> main(</w:t>
+      </w:r>
+      <w:proofErr w:type="gramStart"/>
+      <w:r>
+        <w:rPr>
+          <w:rFonts w:ascii="Courier New" w:hAnsi="Courier New" w:cs="Courier New"/>
+        </w:rPr>
+        <w:t>String[</w:t>
+      </w:r>
+      <w:proofErr w:type="gramEnd"/>
+      <w:r>
+        <w:rPr>
+          <w:rFonts w:ascii="Courier New" w:hAnsi="Courier New" w:cs="Courier New"/>
+        </w:rPr>
+        <w:t xml:space="preserve">] </w:t>
+      </w:r>
+      <w:proofErr w:type="spellStart"/>
+      <w:r>
+        <w:rPr>
+          <w:rFonts w:ascii="Courier New" w:hAnsi="Courier New" w:cs="Courier New"/>
+        </w:rPr>
+        <w:t>args</w:t>
+      </w:r>
+      <w:proofErr w:type="spellEnd"/>
+      <w:r>
+        <w:rPr>
+          <w:rFonts w:ascii="Courier New" w:hAnsi="Courier New" w:cs="Courier New"/>
+        </w:rPr>
+        <w:t>)</w:t>
       </w:r>
     </w:p>
     <w:p>
@@ -1193,7 +1417,21 @@
         <w:rPr>
           <w:rFonts w:ascii="Courier New" w:hAnsi="Courier New" w:cs="Courier New"/>
         </w:rPr>
-        <w:t xml:space="preserve"> Fraction(3,4);</w:t>
+        <w:t xml:space="preserve"> </w:t>
+      </w:r>
+      <w:proofErr w:type="gramStart"/>
+      <w:r>
+        <w:rPr>
+          <w:rFonts w:ascii="Courier New" w:hAnsi="Courier New" w:cs="Courier New"/>
+        </w:rPr>
+        <w:t>Fraction(</w:t>
+      </w:r>
+      <w:proofErr w:type="gramEnd"/>
+      <w:r>
+        <w:rPr>
+          <w:rFonts w:ascii="Courier New" w:hAnsi="Courier New" w:cs="Courier New"/>
+        </w:rPr>
+        <w:t>3,4);</w:t>
       </w:r>
     </w:p>
     <w:p>
@@ -1226,7 +1464,21 @@
         <w:rPr>
           <w:rFonts w:ascii="Courier New" w:hAnsi="Courier New" w:cs="Courier New"/>
         </w:rPr>
-        <w:t xml:space="preserve"> Fraction(3,4);</w:t>
+        <w:t xml:space="preserve"> </w:t>
+      </w:r>
+      <w:proofErr w:type="gramStart"/>
+      <w:r>
+        <w:rPr>
+          <w:rFonts w:ascii="Courier New" w:hAnsi="Courier New" w:cs="Courier New"/>
+        </w:rPr>
+        <w:t>Fraction(</w:t>
+      </w:r>
+      <w:proofErr w:type="gramEnd"/>
+      <w:r>
+        <w:rPr>
+          <w:rFonts w:ascii="Courier New" w:hAnsi="Courier New" w:cs="Courier New"/>
+        </w:rPr>
+        <w:t>3,4);</w:t>
       </w:r>
     </w:p>
     <w:p>
@@ -1259,7 +1511,21 @@
         <w:rPr>
           <w:rFonts w:ascii="Courier New" w:hAnsi="Courier New" w:cs="Courier New"/>
         </w:rPr>
-        <w:t xml:space="preserve"> Fraction(6,8);</w:t>
+        <w:t xml:space="preserve"> </w:t>
+      </w:r>
+      <w:proofErr w:type="gramStart"/>
+      <w:r>
+        <w:rPr>
+          <w:rFonts w:ascii="Courier New" w:hAnsi="Courier New" w:cs="Courier New"/>
+        </w:rPr>
+        <w:t>Fraction(</w:t>
+      </w:r>
+      <w:proofErr w:type="gramEnd"/>
+      <w:r>
+        <w:rPr>
+          <w:rFonts w:ascii="Courier New" w:hAnsi="Courier New" w:cs="Courier New"/>
+        </w:rPr>
+        <w:t>6,8);</w:t>
       </w:r>
     </w:p>
     <w:p>
@@ -1318,6 +1584,12 @@
           <w:rFonts w:ascii="Courier New" w:hAnsi="Courier New" w:cs="Courier New"/>
         </w:rPr>
         <w:tab/>
+      </w:r>
+      <w:proofErr w:type="spellStart"/>
+      <w:r>
+        <w:rPr>
+          <w:rFonts w:ascii="Courier New" w:hAnsi="Courier New" w:cs="Courier New"/>
+        </w:rPr>
         <w:t>System.</w:t>
       </w:r>
       <w:r>
@@ -1332,7 +1604,14 @@
         <w:rPr>
           <w:rFonts w:ascii="Courier New" w:hAnsi="Courier New" w:cs="Courier New"/>
         </w:rPr>
-        <w:t>.println("f1 == f2: " + (f1 == f2));</w:t>
+        <w:t>.println</w:t>
+      </w:r>
+      <w:proofErr w:type="spellEnd"/>
+      <w:r>
+        <w:rPr>
+          <w:rFonts w:ascii="Courier New" w:hAnsi="Courier New" w:cs="Courier New"/>
+        </w:rPr>
+        <w:t>("f1 == f2: " + (f1 == f2));</w:t>
       </w:r>
     </w:p>
     <w:p>
@@ -1352,6 +1631,12 @@
           <w:rFonts w:ascii="Courier New" w:hAnsi="Courier New" w:cs="Courier New"/>
         </w:rPr>
         <w:tab/>
+      </w:r>
+      <w:proofErr w:type="spellStart"/>
+      <w:r>
+        <w:rPr>
+          <w:rFonts w:ascii="Courier New" w:hAnsi="Courier New" w:cs="Courier New"/>
+        </w:rPr>
         <w:t>System.</w:t>
       </w:r>
       <w:r>
@@ -1366,7 +1651,14 @@
         <w:rPr>
           <w:rFonts w:ascii="Courier New" w:hAnsi="Courier New" w:cs="Courier New"/>
         </w:rPr>
-        <w:t>.println("f1 == f3: " + (f1 == f3));</w:t>
+        <w:t>.println</w:t>
+      </w:r>
+      <w:proofErr w:type="spellEnd"/>
+      <w:r>
+        <w:rPr>
+          <w:rFonts w:ascii="Courier New" w:hAnsi="Courier New" w:cs="Courier New"/>
+        </w:rPr>
+        <w:t>("f1 == f3: " + (f1 == f3));</w:t>
       </w:r>
     </w:p>
     <w:p>
@@ -1386,6 +1678,12 @@
           <w:rFonts w:ascii="Courier New" w:hAnsi="Courier New" w:cs="Courier New"/>
         </w:rPr>
         <w:tab/>
+      </w:r>
+      <w:proofErr w:type="spellStart"/>
+      <w:r>
+        <w:rPr>
+          <w:rFonts w:ascii="Courier New" w:hAnsi="Courier New" w:cs="Courier New"/>
+        </w:rPr>
         <w:t>System.</w:t>
       </w:r>
       <w:r>
@@ -1400,7 +1698,14 @@
         <w:rPr>
           <w:rFonts w:ascii="Courier New" w:hAnsi="Courier New" w:cs="Courier New"/>
         </w:rPr>
-        <w:t>.println("f1 == f4: " + (f1 == f4));</w:t>
+        <w:t>.println</w:t>
+      </w:r>
+      <w:proofErr w:type="spellEnd"/>
+      <w:r>
+        <w:rPr>
+          <w:rFonts w:ascii="Courier New" w:hAnsi="Courier New" w:cs="Courier New"/>
+        </w:rPr>
+        <w:t>("f1 == f4: " + (f1 == f4));</w:t>
       </w:r>
     </w:p>
     <w:p>
@@ -1420,6 +1725,12 @@
           <w:rFonts w:ascii="Courier New" w:hAnsi="Courier New" w:cs="Courier New"/>
         </w:rPr>
         <w:tab/>
+      </w:r>
+      <w:proofErr w:type="spellStart"/>
+      <w:r>
+        <w:rPr>
+          <w:rFonts w:ascii="Courier New" w:hAnsi="Courier New" w:cs="Courier New"/>
+        </w:rPr>
         <w:t>System.</w:t>
       </w:r>
       <w:r>
@@ -1434,7 +1745,28 @@
         <w:rPr>
           <w:rFonts w:ascii="Courier New" w:hAnsi="Courier New" w:cs="Courier New"/>
         </w:rPr>
-        <w:t>.println("f1.equals(f2): " + f1.equals(f2));</w:t>
+        <w:t>.println</w:t>
+      </w:r>
+      <w:proofErr w:type="spellEnd"/>
+      <w:r>
+        <w:rPr>
+          <w:rFonts w:ascii="Courier New" w:hAnsi="Courier New" w:cs="Courier New"/>
+        </w:rPr>
+        <w:t>("f</w:t>
+      </w:r>
+      <w:proofErr w:type="gramStart"/>
+      <w:r>
+        <w:rPr>
+          <w:rFonts w:ascii="Courier New" w:hAnsi="Courier New" w:cs="Courier New"/>
+        </w:rPr>
+        <w:t>1.equals</w:t>
+      </w:r>
+      <w:proofErr w:type="gramEnd"/>
+      <w:r>
+        <w:rPr>
+          <w:rFonts w:ascii="Courier New" w:hAnsi="Courier New" w:cs="Courier New"/>
+        </w:rPr>
+        <w:t>(f2): " + f1.equals(f2));</w:t>
       </w:r>
     </w:p>
     <w:p>
@@ -1454,6 +1786,12 @@
           <w:rFonts w:ascii="Courier New" w:hAnsi="Courier New" w:cs="Courier New"/>
         </w:rPr>
         <w:tab/>
+      </w:r>
+      <w:proofErr w:type="spellStart"/>
+      <w:r>
+        <w:rPr>
+          <w:rFonts w:ascii="Courier New" w:hAnsi="Courier New" w:cs="Courier New"/>
+        </w:rPr>
         <w:t>System.</w:t>
       </w:r>
       <w:r>
@@ -1468,7 +1806,28 @@
         <w:rPr>
           <w:rFonts w:ascii="Courier New" w:hAnsi="Courier New" w:cs="Courier New"/>
         </w:rPr>
-        <w:t>.println("f1.equals(f3): " + f1.equals(f3));</w:t>
+        <w:t>.println</w:t>
+      </w:r>
+      <w:proofErr w:type="spellEnd"/>
+      <w:r>
+        <w:rPr>
+          <w:rFonts w:ascii="Courier New" w:hAnsi="Courier New" w:cs="Courier New"/>
+        </w:rPr>
+        <w:t>("f</w:t>
+      </w:r>
+      <w:proofErr w:type="gramStart"/>
+      <w:r>
+        <w:rPr>
+          <w:rFonts w:ascii="Courier New" w:hAnsi="Courier New" w:cs="Courier New"/>
+        </w:rPr>
+        <w:t>1.equals</w:t>
+      </w:r>
+      <w:proofErr w:type="gramEnd"/>
+      <w:r>
+        <w:rPr>
+          <w:rFonts w:ascii="Courier New" w:hAnsi="Courier New" w:cs="Courier New"/>
+        </w:rPr>
+        <w:t>(f3): " + f1.equals(f3));</w:t>
       </w:r>
     </w:p>
     <w:p>
@@ -1488,6 +1847,12 @@
           <w:rFonts w:ascii="Courier New" w:hAnsi="Courier New" w:cs="Courier New"/>
         </w:rPr>
         <w:tab/>
+      </w:r>
+      <w:proofErr w:type="spellStart"/>
+      <w:r>
+        <w:rPr>
+          <w:rFonts w:ascii="Courier New" w:hAnsi="Courier New" w:cs="Courier New"/>
+        </w:rPr>
         <w:t>System.</w:t>
       </w:r>
       <w:r>
@@ -1502,7 +1867,28 @@
         <w:rPr>
           <w:rFonts w:ascii="Courier New" w:hAnsi="Courier New" w:cs="Courier New"/>
         </w:rPr>
-        <w:t>.println("f1.equals(f4): " + f1.equals(f4));</w:t>
+        <w:t>.println</w:t>
+      </w:r>
+      <w:proofErr w:type="spellEnd"/>
+      <w:r>
+        <w:rPr>
+          <w:rFonts w:ascii="Courier New" w:hAnsi="Courier New" w:cs="Courier New"/>
+        </w:rPr>
+        <w:t>("f</w:t>
+      </w:r>
+      <w:proofErr w:type="gramStart"/>
+      <w:r>
+        <w:rPr>
+          <w:rFonts w:ascii="Courier New" w:hAnsi="Courier New" w:cs="Courier New"/>
+        </w:rPr>
+        <w:t>1.equals</w:t>
+      </w:r>
+      <w:proofErr w:type="gramEnd"/>
+      <w:r>
+        <w:rPr>
+          <w:rFonts w:ascii="Courier New" w:hAnsi="Courier New" w:cs="Courier New"/>
+        </w:rPr>
+        <w:t>(f4): " + f1.equals(f4));</w:t>
       </w:r>
     </w:p>
     <w:p>
@@ -1565,6 +1951,7 @@
         </w:rPr>
         <w:t xml:space="preserve">Part II: Using </w:t>
       </w:r>
+      <w:proofErr w:type="spellStart"/>
       <w:r>
         <w:rPr>
           <w:rFonts w:ascii="Courier New" w:hAnsi="Courier New" w:cs="Courier New"/>
@@ -1572,6 +1959,7 @@
         </w:rPr>
         <w:t>ArrayList</w:t>
       </w:r>
+      <w:proofErr w:type="spellEnd"/>
     </w:p>
     <w:p>
       <w:pPr>
@@ -1599,12 +1987,14 @@
         </w:rPr>
         <w:t xml:space="preserve">Make a new class </w:t>
       </w:r>
+      <w:proofErr w:type="spellStart"/>
       <w:r>
         <w:rPr>
           <w:rFonts w:ascii="Courier New" w:hAnsi="Courier New" w:cs="Courier New"/>
         </w:rPr>
         <w:t>ArrayListPractice</w:t>
       </w:r>
+      <w:proofErr w:type="spellEnd"/>
       <w:r>
         <w:rPr>
           <w:rFonts w:ascii="Times New Roman" w:hAnsi="Times New Roman" w:cs="Times New Roman"/>
@@ -1664,7 +2054,35 @@
         <w:rPr>
           <w:rFonts w:ascii="Courier New" w:hAnsi="Courier New" w:cs="Courier New"/>
         </w:rPr>
-        <w:t>@param n The number to factor</w:t>
+        <w:t>@</w:t>
+      </w:r>
+      <w:proofErr w:type="spellStart"/>
+      <w:r>
+        <w:rPr>
+          <w:rFonts w:ascii="Courier New" w:hAnsi="Courier New" w:cs="Courier New"/>
+        </w:rPr>
+        <w:t>param</w:t>
+      </w:r>
+      <w:proofErr w:type="spellEnd"/>
+      <w:r>
+        <w:rPr>
+          <w:rFonts w:ascii="Courier New" w:hAnsi="Courier New" w:cs="Courier New"/>
+        </w:rPr>
+        <w:t xml:space="preserve"> n </w:t>
+      </w:r>
+      <w:proofErr w:type="gramStart"/>
+      <w:r>
+        <w:rPr>
+          <w:rFonts w:ascii="Courier New" w:hAnsi="Courier New" w:cs="Courier New"/>
+        </w:rPr>
+        <w:t>The</w:t>
+      </w:r>
+      <w:proofErr w:type="gramEnd"/>
+      <w:r>
+        <w:rPr>
+          <w:rFonts w:ascii="Courier New" w:hAnsi="Courier New" w:cs="Courier New"/>
+        </w:rPr>
+        <w:t xml:space="preserve"> number to factor</w:t>
       </w:r>
     </w:p>
     <w:p>
@@ -1678,7 +2096,21 @@
         <w:rPr>
           <w:rFonts w:ascii="Courier New" w:hAnsi="Courier New" w:cs="Courier New"/>
         </w:rPr>
-        <w:t xml:space="preserve"> *  @return An ArrayList of the prime factors. If the number</w:t>
+        <w:t xml:space="preserve"> *  @return An </w:t>
+      </w:r>
+      <w:proofErr w:type="spellStart"/>
+      <w:r>
+        <w:rPr>
+          <w:rFonts w:ascii="Courier New" w:hAnsi="Courier New" w:cs="Courier New"/>
+        </w:rPr>
+        <w:t>ArrayList</w:t>
+      </w:r>
+      <w:proofErr w:type="spellEnd"/>
+      <w:r>
+        <w:rPr>
+          <w:rFonts w:ascii="Courier New" w:hAnsi="Courier New" w:cs="Courier New"/>
+        </w:rPr>
+        <w:t xml:space="preserve"> of the prime factors. If the number</w:t>
       </w:r>
     </w:p>
     <w:p>
@@ -1713,7 +2145,21 @@
         <w:rPr>
           <w:rFonts w:ascii="Courier New" w:hAnsi="Courier New" w:cs="Courier New"/>
         </w:rPr>
-        <w:t xml:space="preserve"> (but non-null) ArrayList.</w:t>
+        <w:t xml:space="preserve"> (but non-null) </w:t>
+      </w:r>
+      <w:proofErr w:type="spellStart"/>
+      <w:r>
+        <w:rPr>
+          <w:rFonts w:ascii="Courier New" w:hAnsi="Courier New" w:cs="Courier New"/>
+        </w:rPr>
+        <w:t>ArrayList</w:t>
+      </w:r>
+      <w:proofErr w:type="spellEnd"/>
+      <w:r>
+        <w:rPr>
+          <w:rFonts w:ascii="Courier New" w:hAnsi="Courier New" w:cs="Courier New"/>
+        </w:rPr>
+        <w:t>.</w:t>
       </w:r>
     </w:p>
     <w:p>
@@ -1741,7 +2187,51 @@
         <w:rPr>
           <w:rFonts w:ascii="Courier New" w:hAnsi="Courier New" w:cs="Courier New"/>
         </w:rPr>
-        <w:t>public static ArrayList&lt;Integer&gt; primeFactors(int n)</w:t>
+        <w:t xml:space="preserve">public static </w:t>
+      </w:r>
+      <w:proofErr w:type="spellStart"/>
+      <w:r>
+        <w:rPr>
+          <w:rFonts w:ascii="Courier New" w:hAnsi="Courier New" w:cs="Courier New"/>
+        </w:rPr>
+        <w:t>ArrayList</w:t>
+      </w:r>
+      <w:proofErr w:type="spellEnd"/>
+      <w:r>
+        <w:rPr>
+          <w:rFonts w:ascii="Courier New" w:hAnsi="Courier New" w:cs="Courier New"/>
+        </w:rPr>
+        <w:t xml:space="preserve">&lt;Integer&gt; </w:t>
+      </w:r>
+      <w:proofErr w:type="spellStart"/>
+      <w:proofErr w:type="gramStart"/>
+      <w:r>
+        <w:rPr>
+          <w:rFonts w:ascii="Courier New" w:hAnsi="Courier New" w:cs="Courier New"/>
+        </w:rPr>
+        <w:t>primeFactors</w:t>
+      </w:r>
+      <w:proofErr w:type="spellEnd"/>
+      <w:r>
+        <w:rPr>
+          <w:rFonts w:ascii="Courier New" w:hAnsi="Courier New" w:cs="Courier New"/>
+        </w:rPr>
+        <w:t>(</w:t>
+      </w:r>
+      <w:proofErr w:type="spellStart"/>
+      <w:proofErr w:type="gramEnd"/>
+      <w:r>
+        <w:rPr>
+          <w:rFonts w:ascii="Courier New" w:hAnsi="Courier New" w:cs="Courier New"/>
+        </w:rPr>
+        <w:t>int</w:t>
+      </w:r>
+      <w:proofErr w:type="spellEnd"/>
+      <w:r>
+        <w:rPr>
+          <w:rFonts w:ascii="Courier New" w:hAnsi="Courier New" w:cs="Courier New"/>
+        </w:rPr>
+        <w:t xml:space="preserve"> n)</w:t>
       </w:r>
     </w:p>
     <w:p>
@@ -1799,12 +2289,14 @@
         </w:rPr>
         <w:t xml:space="preserve">2.1-2.2, contains examples of using an </w:t>
       </w:r>
+      <w:proofErr w:type="spellStart"/>
       <w:r>
         <w:rPr>
           <w:rFonts w:ascii="Courier New" w:hAnsi="Courier New" w:cs="Courier New"/>
         </w:rPr>
         <w:t>ArrayList</w:t>
       </w:r>
+      <w:proofErr w:type="spellEnd"/>
       <w:r>
         <w:rPr>
           <w:rFonts w:ascii="Times New Roman" w:hAnsi="Times New Roman" w:cs="Times New Roman"/>
@@ -1823,7 +2315,7 @@
         </w:rPr>
         <w:t xml:space="preserve">One such post is at </w:t>
       </w:r>
-      <w:hyperlink r:id="rId5" w:history="1">
+      <w:hyperlink r:id="rId7" w:history="1">
         <w:r>
           <w:rPr>
             <w:rStyle w:val="Hyperlink"/>
@@ -1874,11 +2366,19 @@
         </w:rPr>
         <w:t xml:space="preserve">Note that the return value is an </w:t>
       </w:r>
-      <w:r>
-        <w:rPr>
-          <w:rFonts w:ascii="Courier New" w:hAnsi="Courier New" w:cs="Courier New"/>
-        </w:rPr>
-        <w:t>ArrayList&lt;Integer&gt;</w:t>
+      <w:proofErr w:type="spellStart"/>
+      <w:r>
+        <w:rPr>
+          <w:rFonts w:ascii="Courier New" w:hAnsi="Courier New" w:cs="Courier New"/>
+        </w:rPr>
+        <w:t>ArrayList</w:t>
+      </w:r>
+      <w:proofErr w:type="spellEnd"/>
+      <w:r>
+        <w:rPr>
+          <w:rFonts w:ascii="Courier New" w:hAnsi="Courier New" w:cs="Courier New"/>
+        </w:rPr>
+        <w:t>&lt;Integer&gt;</w:t>
       </w:r>
       <w:r>
         <w:rPr>
@@ -1886,11 +2386,33 @@
         </w:rPr>
         <w:t xml:space="preserve">, not an </w:t>
       </w:r>
-      <w:r>
-        <w:rPr>
-          <w:rFonts w:ascii="Courier New" w:hAnsi="Courier New" w:cs="Courier New"/>
-        </w:rPr>
-        <w:t>ArrayList&lt;int&gt;</w:t>
+      <w:proofErr w:type="spellStart"/>
+      <w:r>
+        <w:rPr>
+          <w:rFonts w:ascii="Courier New" w:hAnsi="Courier New" w:cs="Courier New"/>
+        </w:rPr>
+        <w:t>ArrayList</w:t>
+      </w:r>
+      <w:proofErr w:type="spellEnd"/>
+      <w:r>
+        <w:rPr>
+          <w:rFonts w:ascii="Courier New" w:hAnsi="Courier New" w:cs="Courier New"/>
+        </w:rPr>
+        <w:t>&lt;</w:t>
+      </w:r>
+      <w:proofErr w:type="spellStart"/>
+      <w:r>
+        <w:rPr>
+          <w:rFonts w:ascii="Courier New" w:hAnsi="Courier New" w:cs="Courier New"/>
+        </w:rPr>
+        <w:t>int</w:t>
+      </w:r>
+      <w:proofErr w:type="spellEnd"/>
+      <w:r>
+        <w:rPr>
+          <w:rFonts w:ascii="Courier New" w:hAnsi="Courier New" w:cs="Courier New"/>
+        </w:rPr>
+        <w:t>&gt;</w:t>
       </w:r>
       <w:r>
         <w:rPr>
@@ -1910,18 +2432,21 @@
         </w:rPr>
         <w:t xml:space="preserve">, as we'll discuss in class, but this difference does not matter in implementing this method. You can pretend that the elements in the </w:t>
       </w:r>
+      <w:proofErr w:type="spellStart"/>
       <w:r>
         <w:rPr>
           <w:rFonts w:ascii="Courier New" w:hAnsi="Courier New" w:cs="Courier New"/>
         </w:rPr>
         <w:t>ArrayList</w:t>
       </w:r>
+      <w:proofErr w:type="spellEnd"/>
       <w:r>
         <w:rPr>
           <w:rFonts w:ascii="Times New Roman" w:hAnsi="Times New Roman" w:cs="Times New Roman"/>
         </w:rPr>
         <w:t xml:space="preserve"> are all plain old </w:t>
       </w:r>
+      <w:proofErr w:type="spellStart"/>
       <w:r>
         <w:rPr>
           <w:rFonts w:ascii="Courier New" w:hAnsi="Courier New" w:cs="Courier New"/>
@@ -1932,7 +2457,14 @@
         <w:rPr>
           <w:rFonts w:ascii="Times New Roman" w:hAnsi="Times New Roman" w:cs="Times New Roman"/>
         </w:rPr>
-        <w:t>s, and everything should work.</w:t>
+        <w:t>s</w:t>
+      </w:r>
+      <w:proofErr w:type="spellEnd"/>
+      <w:r>
+        <w:rPr>
+          <w:rFonts w:ascii="Times New Roman" w:hAnsi="Times New Roman" w:cs="Times New Roman"/>
+        </w:rPr>
+        <w:t>, and everything should work.</w:t>
       </w:r>
     </w:p>
     <w:p>
@@ -1960,12 +2492,14 @@
         </w:rPr>
         <w:t xml:space="preserve">Write a JUnit test class </w:t>
       </w:r>
+      <w:proofErr w:type="spellStart"/>
       <w:r>
         <w:rPr>
           <w:rFonts w:ascii="Courier New" w:hAnsi="Courier New" w:cs="Courier New"/>
         </w:rPr>
         <w:t>ArrayListTest</w:t>
       </w:r>
+      <w:proofErr w:type="spellEnd"/>
       <w:r>
         <w:rPr>
           <w:rFonts w:ascii="Times New Roman" w:hAnsi="Times New Roman" w:cs="Times New Roman"/>
@@ -1998,36 +2532,44 @@
         </w:rPr>
         <w:t xml:space="preserve">Lookup the documentation for </w:t>
       </w:r>
+      <w:proofErr w:type="spellStart"/>
       <w:r>
         <w:rPr>
           <w:rFonts w:ascii="Courier New" w:hAnsi="Courier New" w:cs="Courier New"/>
         </w:rPr>
         <w:t>ArrayList</w:t>
       </w:r>
+      <w:proofErr w:type="spellEnd"/>
       <w:r>
         <w:rPr>
           <w:rFonts w:ascii="Times New Roman" w:hAnsi="Times New Roman" w:cs="Times New Roman"/>
         </w:rPr>
         <w:t xml:space="preserve"> on the Java API web site. </w:t>
       </w:r>
+      <w:proofErr w:type="spellStart"/>
       <w:r>
         <w:rPr>
           <w:rFonts w:ascii="Courier New" w:hAnsi="Courier New" w:cs="Courier New"/>
         </w:rPr>
         <w:t>ArrayList</w:t>
       </w:r>
+      <w:proofErr w:type="spellEnd"/>
       <w:r>
         <w:rPr>
           <w:rFonts w:ascii="Times New Roman" w:hAnsi="Times New Roman" w:cs="Times New Roman"/>
         </w:rPr>
         <w:t xml:space="preserve"> is in the </w:t>
       </w:r>
+      <w:proofErr w:type="spellStart"/>
+      <w:proofErr w:type="gramStart"/>
       <w:r>
         <w:rPr>
           <w:rFonts w:ascii="Courier New" w:hAnsi="Courier New" w:cs="Courier New"/>
         </w:rPr>
         <w:t>java.util</w:t>
       </w:r>
+      <w:proofErr w:type="spellEnd"/>
+      <w:proofErr w:type="gramEnd"/>
       <w:r>
         <w:rPr>
           <w:rFonts w:ascii="Times New Roman" w:hAnsi="Times New Roman" w:cs="Times New Roman"/>
@@ -2080,24 +2622,28 @@
         </w:rPr>
         <w:t xml:space="preserve">One of the </w:t>
       </w:r>
+      <w:proofErr w:type="spellStart"/>
       <w:r>
         <w:rPr>
           <w:rFonts w:ascii="Courier New" w:hAnsi="Courier New" w:cs="Courier New"/>
         </w:rPr>
         <w:t>ArrayList</w:t>
       </w:r>
+      <w:proofErr w:type="spellEnd"/>
       <w:r>
         <w:rPr>
           <w:rFonts w:ascii="Times New Roman" w:hAnsi="Times New Roman" w:cs="Times New Roman"/>
         </w:rPr>
         <w:t xml:space="preserve"> constructors takes an </w:t>
       </w:r>
+      <w:proofErr w:type="spellStart"/>
       <w:r>
         <w:rPr>
           <w:rFonts w:ascii="Courier New" w:hAnsi="Courier New" w:cs="Courier New"/>
         </w:rPr>
         <w:t>int</w:t>
       </w:r>
+      <w:proofErr w:type="spellEnd"/>
       <w:r>
         <w:rPr>
           <w:rFonts w:ascii="Times New Roman" w:hAnsi="Times New Roman" w:cs="Times New Roman"/>
@@ -2113,11 +2659,47 @@
           <w:rFonts w:ascii="Courier New" w:hAnsi="Courier New" w:cs="Courier New"/>
         </w:rPr>
       </w:pPr>
-      <w:r>
-        <w:rPr>
-          <w:rFonts w:ascii="Courier New" w:hAnsi="Courier New" w:cs="Courier New"/>
-        </w:rPr>
-        <w:t>ArrayList&lt;String&gt; list = new ArrayList&lt;&gt;(5);</w:t>
+      <w:proofErr w:type="spellStart"/>
+      <w:r>
+        <w:rPr>
+          <w:rFonts w:ascii="Courier New" w:hAnsi="Courier New" w:cs="Courier New"/>
+        </w:rPr>
+        <w:t>ArrayList</w:t>
+      </w:r>
+      <w:proofErr w:type="spellEnd"/>
+      <w:r>
+        <w:rPr>
+          <w:rFonts w:ascii="Courier New" w:hAnsi="Courier New" w:cs="Courier New"/>
+        </w:rPr>
+        <w:t xml:space="preserve">&lt;String&gt; list = new </w:t>
+      </w:r>
+      <w:proofErr w:type="spellStart"/>
+      <w:r>
+        <w:rPr>
+          <w:rFonts w:ascii="Courier New" w:hAnsi="Courier New" w:cs="Courier New"/>
+        </w:rPr>
+        <w:t>ArrayList</w:t>
+      </w:r>
+      <w:proofErr w:type="spellEnd"/>
+      <w:r>
+        <w:rPr>
+          <w:rFonts w:ascii="Courier New" w:hAnsi="Courier New" w:cs="Courier New"/>
+        </w:rPr>
+        <w:t>&lt;</w:t>
+      </w:r>
+      <w:proofErr w:type="gramStart"/>
+      <w:r>
+        <w:rPr>
+          <w:rFonts w:ascii="Courier New" w:hAnsi="Courier New" w:cs="Courier New"/>
+        </w:rPr>
+        <w:t>&gt;(</w:t>
+      </w:r>
+      <w:proofErr w:type="gramEnd"/>
+      <w:r>
+        <w:rPr>
+          <w:rFonts w:ascii="Courier New" w:hAnsi="Courier New" w:cs="Courier New"/>
+        </w:rPr>
+        <w:t>5);</w:t>
       </w:r>
     </w:p>
     <w:p>
@@ -2139,11 +2721,21 @@
         <w:tab/>
         <w:t xml:space="preserve">what will </w:t>
       </w:r>
-      <w:r>
-        <w:rPr>
-          <w:rFonts w:ascii="Courier New" w:hAnsi="Courier New" w:cs="Courier New"/>
-        </w:rPr>
-        <w:t>list.size()</w:t>
+      <w:proofErr w:type="spellStart"/>
+      <w:proofErr w:type="gramStart"/>
+      <w:r>
+        <w:rPr>
+          <w:rFonts w:ascii="Courier New" w:hAnsi="Courier New" w:cs="Courier New"/>
+        </w:rPr>
+        <w:t>list.size</w:t>
+      </w:r>
+      <w:proofErr w:type="spellEnd"/>
+      <w:proofErr w:type="gramEnd"/>
+      <w:r>
+        <w:rPr>
+          <w:rFonts w:ascii="Courier New" w:hAnsi="Courier New" w:cs="Courier New"/>
+        </w:rPr>
+        <w:t>()</w:t>
       </w:r>
       <w:r>
         <w:rPr>
@@ -2187,12 +2779,14 @@
         </w:rPr>
         <w:t xml:space="preserve"> an element that's not in the </w:t>
       </w:r>
+      <w:proofErr w:type="spellStart"/>
       <w:r>
         <w:rPr>
           <w:rFonts w:ascii="Courier New" w:hAnsi="Courier New" w:cs="Courier New"/>
         </w:rPr>
         <w:t>ArrayList</w:t>
       </w:r>
+      <w:proofErr w:type="spellEnd"/>
       <w:r>
         <w:rPr>
           <w:rFonts w:ascii="Times New Roman" w:hAnsi="Times New Roman" w:cs="Times New Roman"/>
@@ -2217,24 +2811,28 @@
         </w:rPr>
         <w:t xml:space="preserve">One method on an </w:t>
       </w:r>
+      <w:proofErr w:type="spellStart"/>
       <w:r>
         <w:rPr>
           <w:rFonts w:ascii="Courier New" w:hAnsi="Courier New" w:cs="Courier New"/>
         </w:rPr>
         <w:t>ArrayList</w:t>
       </w:r>
+      <w:proofErr w:type="spellEnd"/>
       <w:r>
         <w:rPr>
           <w:rFonts w:ascii="Times New Roman" w:hAnsi="Times New Roman" w:cs="Times New Roman"/>
         </w:rPr>
         <w:t xml:space="preserve"> searches through the </w:t>
       </w:r>
+      <w:proofErr w:type="spellStart"/>
       <w:r>
         <w:rPr>
           <w:rFonts w:ascii="Courier New" w:hAnsi="Courier New" w:cs="Courier New"/>
         </w:rPr>
         <w:t>ArrayList</w:t>
       </w:r>
+      <w:proofErr w:type="spellEnd"/>
       <w:r>
         <w:rPr>
           <w:rFonts w:ascii="Times New Roman" w:hAnsi="Times New Roman" w:cs="Times New Roman"/>
@@ -2316,36 +2914,42 @@
         </w:rPr>
         <w:t xml:space="preserve">The </w:t>
       </w:r>
+      <w:proofErr w:type="spellStart"/>
       <w:r>
         <w:rPr>
           <w:rFonts w:ascii="Courier New" w:hAnsi="Courier New" w:cs="Courier New"/>
         </w:rPr>
         <w:t>ArrayList</w:t>
       </w:r>
+      <w:proofErr w:type="spellEnd"/>
       <w:r>
         <w:rPr>
           <w:rFonts w:ascii="Times New Roman" w:hAnsi="Times New Roman" w:cs="Times New Roman"/>
         </w:rPr>
         <w:t xml:space="preserve"> method </w:t>
       </w:r>
+      <w:proofErr w:type="spellStart"/>
       <w:r>
         <w:rPr>
           <w:rFonts w:ascii="Courier New" w:hAnsi="Courier New" w:cs="Courier New"/>
         </w:rPr>
         <w:t>indexOf</w:t>
       </w:r>
+      <w:proofErr w:type="spellEnd"/>
       <w:r>
         <w:rPr>
           <w:rFonts w:ascii="Times New Roman" w:hAnsi="Times New Roman" w:cs="Times New Roman"/>
         </w:rPr>
         <w:t xml:space="preserve"> searches through an </w:t>
       </w:r>
+      <w:proofErr w:type="spellStart"/>
       <w:r>
         <w:rPr>
           <w:rFonts w:ascii="Courier New" w:hAnsi="Courier New" w:cs="Courier New"/>
         </w:rPr>
         <w:t>ArrayList</w:t>
       </w:r>
+      <w:proofErr w:type="spellEnd"/>
       <w:r>
         <w:rPr>
           <w:rFonts w:ascii="Times New Roman" w:hAnsi="Times New Roman" w:cs="Times New Roman"/>
@@ -2407,12 +3011,14 @@
         </w:rPr>
         <w:t xml:space="preserve"> work differently. Which one does </w:t>
       </w:r>
+      <w:proofErr w:type="spellStart"/>
       <w:r>
         <w:rPr>
           <w:rFonts w:ascii="Courier New" w:hAnsi="Courier New" w:cs="Courier New"/>
         </w:rPr>
         <w:t>indexOf</w:t>
       </w:r>
+      <w:proofErr w:type="spellEnd"/>
       <w:r>
         <w:rPr>
           <w:rFonts w:ascii="Times New Roman" w:hAnsi="Times New Roman" w:cs="Times New Roman"/>
@@ -2449,12 +3055,14 @@
         </w:rPr>
         <w:t xml:space="preserve"> in </w:t>
       </w:r>
+      <w:proofErr w:type="spellStart"/>
       <w:r>
         <w:rPr>
           <w:rFonts w:ascii="Courier New" w:hAnsi="Courier New" w:cs="Courier New"/>
         </w:rPr>
         <w:t>ArrayListPractice</w:t>
       </w:r>
+      <w:proofErr w:type="spellEnd"/>
       <w:r>
         <w:rPr>
           <w:rFonts w:ascii="Times New Roman" w:hAnsi="Times New Roman" w:cs="Times New Roman"/>
@@ -2473,12 +3081,14 @@
         </w:rPr>
         <w:t xml:space="preserve"> You may find it useful to have an </w:t>
       </w:r>
+      <w:proofErr w:type="spellStart"/>
       <w:r>
         <w:rPr>
           <w:rFonts w:ascii="Courier New" w:hAnsi="Courier New" w:cs="Courier New"/>
         </w:rPr>
         <w:t>ArrayList</w:t>
       </w:r>
+      <w:proofErr w:type="spellEnd"/>
       <w:r>
         <w:rPr>
           <w:rFonts w:ascii="Times New Roman" w:hAnsi="Times New Roman" w:cs="Times New Roman"/>
@@ -2504,7 +3114,9 @@
           <w:rFonts w:ascii="Times New Roman" w:hAnsi="Times New Roman" w:cs="Times New Roman"/>
         </w:rPr>
       </w:pPr>
-    </w:p>
+      <w:bookmarkStart w:id="0" w:name="_GoBack"/>
+    </w:p>
+    <w:bookmarkEnd w:id="0"/>
     <w:p>
       <w:pPr>
         <w:rPr>
@@ -2520,6 +3132,7 @@
         <w:lastRenderedPageBreak/>
         <w:t xml:space="preserve">Part IV: Implementing </w:t>
       </w:r>
+      <w:proofErr w:type="spellStart"/>
       <w:r>
         <w:rPr>
           <w:rFonts w:ascii="Courier New" w:hAnsi="Courier New" w:cs="Courier New"/>
@@ -2527,6 +3140,7 @@
         </w:rPr>
         <w:t>ArrayList</w:t>
       </w:r>
+      <w:proofErr w:type="spellEnd"/>
     </w:p>
     <w:p>
       <w:pPr>
@@ -2680,12 +3294,14 @@
         </w:rPr>
         <w:t xml:space="preserve">Read through the code. In a new class </w:t>
       </w:r>
+      <w:proofErr w:type="spellStart"/>
       <w:r>
         <w:rPr>
           <w:rFonts w:ascii="Courier New" w:hAnsi="Courier New" w:cs="Courier New"/>
         </w:rPr>
         <w:t>KWALExercises</w:t>
       </w:r>
+      <w:proofErr w:type="spellEnd"/>
       <w:r>
         <w:rPr>
           <w:rFonts w:ascii="Times New Roman" w:hAnsi="Times New Roman" w:cs="Times New Roman"/>
@@ -2882,36 +3498,50 @@
         </w:rPr>
         <w:t xml:space="preserve"> method that makes the </w:t>
       </w:r>
+      <w:proofErr w:type="spellStart"/>
       <w:r>
         <w:rPr>
           <w:rFonts w:ascii="Courier New" w:hAnsi="Courier New" w:cs="Courier New"/>
         </w:rPr>
         <w:t>theData</w:t>
       </w:r>
+      <w:proofErr w:type="spellEnd"/>
       <w:r>
         <w:rPr>
           <w:rFonts w:ascii="Times New Roman" w:hAnsi="Times New Roman" w:cs="Times New Roman"/>
         </w:rPr>
         <w:t xml:space="preserve"> array double in size, using the method </w:t>
       </w:r>
+      <w:proofErr w:type="spellStart"/>
       <w:r>
         <w:rPr>
           <w:rFonts w:ascii="Courier New" w:hAnsi="Courier New" w:cs="Courier New"/>
         </w:rPr>
         <w:t>copyOf</w:t>
       </w:r>
+      <w:proofErr w:type="spellEnd"/>
       <w:r>
         <w:rPr>
           <w:rFonts w:ascii="Times New Roman" w:hAnsi="Times New Roman" w:cs="Times New Roman"/>
         </w:rPr>
         <w:t xml:space="preserve">, a static method in the </w:t>
       </w:r>
-      <w:r>
-        <w:rPr>
-          <w:rFonts w:ascii="Courier New" w:hAnsi="Courier New" w:cs="Courier New"/>
-        </w:rPr>
-        <w:t>java.util.Arrays</w:t>
-      </w:r>
+      <w:proofErr w:type="spellStart"/>
+      <w:proofErr w:type="gramStart"/>
+      <w:r>
+        <w:rPr>
+          <w:rFonts w:ascii="Courier New" w:hAnsi="Courier New" w:cs="Courier New"/>
+        </w:rPr>
+        <w:t>java.util</w:t>
+      </w:r>
+      <w:proofErr w:type="gramEnd"/>
+      <w:r>
+        <w:rPr>
+          <w:rFonts w:ascii="Courier New" w:hAnsi="Courier New" w:cs="Courier New"/>
+        </w:rPr>
+        <w:t>.Arrays</w:t>
+      </w:r>
+      <w:proofErr w:type="spellEnd"/>
       <w:r>
         <w:rPr>
           <w:rFonts w:ascii="Times New Roman" w:hAnsi="Times New Roman" w:cs="Times New Roman"/>
@@ -2930,12 +3560,14 @@
         </w:rPr>
         <w:t xml:space="preserve"> not to call </w:t>
       </w:r>
+      <w:proofErr w:type="spellStart"/>
       <w:r>
         <w:rPr>
           <w:rFonts w:ascii="Courier New" w:hAnsi="Courier New" w:cs="Courier New"/>
         </w:rPr>
         <w:t>copyOf</w:t>
       </w:r>
+      <w:proofErr w:type="spellEnd"/>
       <w:r>
         <w:rPr>
           <w:rFonts w:ascii="Times New Roman" w:hAnsi="Times New Roman" w:cs="Times New Roman"/>
@@ -2952,7 +3584,21 @@
         <w:rPr>
           <w:rFonts w:ascii="Courier New" w:hAnsi="Courier New" w:cs="Courier New"/>
         </w:rPr>
-        <w:t>new Object[…]</w:t>
+        <w:t xml:space="preserve">new </w:t>
+      </w:r>
+      <w:proofErr w:type="gramStart"/>
+      <w:r>
+        <w:rPr>
+          <w:rFonts w:ascii="Courier New" w:hAnsi="Courier New" w:cs="Courier New"/>
+        </w:rPr>
+        <w:t>Object[</w:t>
+      </w:r>
+      <w:proofErr w:type="gramEnd"/>
+      <w:r>
+        <w:rPr>
+          <w:rFonts w:ascii="Courier New" w:hAnsi="Courier New" w:cs="Courier New"/>
+        </w:rPr>
+        <w:t>…]</w:t>
       </w:r>
       <w:r>
         <w:rPr>
@@ -2960,12 +3606,14 @@
         </w:rPr>
         <w:t xml:space="preserve">) and copy all the elements from the old array into the new one, using a loop. (This is exactly what </w:t>
       </w:r>
+      <w:proofErr w:type="spellStart"/>
       <w:r>
         <w:rPr>
           <w:rFonts w:ascii="Courier New" w:hAnsi="Courier New" w:cs="Courier New"/>
         </w:rPr>
         <w:t>copyOf</w:t>
       </w:r>
+      <w:proofErr w:type="spellEnd"/>
       <w:r>
         <w:rPr>
           <w:rFonts w:ascii="Times New Roman" w:hAnsi="Times New Roman" w:cs="Times New Roman"/>
@@ -3043,10 +3691,22 @@
         <w:rPr>
           <w:rFonts w:ascii="Times New Roman" w:hAnsi="Times New Roman" w:cs="Times New Roman"/>
         </w:rPr>
-        <w:t>Submit your project on Gradescope.</w:t>
-      </w:r>
-      <w:bookmarkStart w:id="0" w:name="_GoBack"/>
-      <w:bookmarkEnd w:id="0"/>
+        <w:t xml:space="preserve">Submit your project on </w:t>
+      </w:r>
+      <w:proofErr w:type="spellStart"/>
+      <w:r>
+        <w:rPr>
+          <w:rFonts w:ascii="Times New Roman" w:hAnsi="Times New Roman" w:cs="Times New Roman"/>
+        </w:rPr>
+        <w:t>Gradescope</w:t>
+      </w:r>
+      <w:proofErr w:type="spellEnd"/>
+      <w:r>
+        <w:rPr>
+          <w:rFonts w:ascii="Times New Roman" w:hAnsi="Times New Roman" w:cs="Times New Roman"/>
+        </w:rPr>
+        <w:t>.</w:t>
+      </w:r>
     </w:p>
     <w:p>
       <w:pPr>
@@ -3060,6 +3720,8 @@
       </w:pPr>
     </w:p>
     <w:sectPr>
+      <w:footerReference w:type="even" r:id="rId8"/>
+      <w:footerReference w:type="default" r:id="rId9"/>
       <w:pgSz w:w="12240" w:h="15840"/>
       <w:pgMar w:top="1440" w:right="1440" w:bottom="1440" w:left="1440" w:header="720" w:footer="720" w:gutter="0"/>
       <w:cols w:space="720"/>
@@ -3067,6 +3729,159 @@
     </w:sectPr>
   </w:body>
 </w:document>
+</file>
+
+<file path=word/endnotes.xml><?xml version="1.0" encoding="utf-8"?>
+<w:endnotes xmlns:wpc="http://schemas.microsoft.com/office/word/2010/wordprocessingCanvas" xmlns:cx="http://schemas.microsoft.com/office/drawing/2014/chartex" xmlns:cx1="http://schemas.microsoft.com/office/drawing/2015/9/8/chartex" xmlns:cx2="http://schemas.microsoft.com/office/drawing/2015/10/21/chartex" xmlns:cx3="http://schemas.microsoft.com/office/drawing/2016/5/9/chartex" xmlns:cx4="http://schemas.microsoft.com/office/drawing/2016/5/10/chartex" xmlns:cx5="http://schemas.microsoft.com/office/drawing/2016/5/11/chartex" xmlns:cx6="http://schemas.microsoft.com/office/drawing/2016/5/12/chartex" xmlns:cx7="http://schemas.microsoft.com/office/drawing/2016/5/13/chartex" xmlns:cx8="http://schemas.microsoft.com/office/drawing/2016/5/14/chartex" xmlns:mc="http://schemas.openxmlformats.org/markup-compatibility/2006" xmlns:aink="http://schemas.microsoft.com/office/drawing/2016/ink" xmlns:am3d="http://schemas.microsoft.com/office/drawing/2017/model3d" xmlns:o="urn:schemas-microsoft-com:office:office" xmlns:r="http://schemas.openxmlformats.org/officeDocument/2006/relationships" xmlns:m="http://schemas.openxmlformats.org/officeDocument/2006/math" xmlns:v="urn:schemas-microsoft-com:vml" xmlns:wp14="http://schemas.microsoft.com/office/word/2010/wordprocessingDrawing" xmlns:wp="http://schemas.openxmlformats.org/drawingml/2006/wordprocessingDrawing" xmlns:w10="urn:schemas-microsoft-com:office:word" xmlns:w="http://schemas.openxmlformats.org/wordprocessingml/2006/main" xmlns:w14="http://schemas.microsoft.com/office/word/2010/wordml" xmlns:w15="http://schemas.microsoft.com/office/word/2012/wordml" xmlns:w16cid="http://schemas.microsoft.com/office/word/2016/wordml/cid" xmlns:w16se="http://schemas.microsoft.com/office/word/2015/wordml/symex" xmlns:wpg="http://schemas.microsoft.com/office/word/2010/wordprocessingGroup" xmlns:wpi="http://schemas.microsoft.com/office/word/2010/wordprocessingInk" xmlns:wne="http://schemas.microsoft.com/office/word/2006/wordml" xmlns:wps="http://schemas.microsoft.com/office/word/2010/wordprocessingShape" mc:Ignorable="w14 w15 w16se w16cid wp14">
+  <w:endnote w:type="separator" w:id="-1">
+    <w:p>
+      <w:r>
+        <w:separator/>
+      </w:r>
+    </w:p>
+  </w:endnote>
+  <w:endnote w:type="continuationSeparator" w:id="0">
+    <w:p>
+      <w:r>
+        <w:continuationSeparator/>
+      </w:r>
+    </w:p>
+  </w:endnote>
+</w:endnotes>
+</file>
+
+<file path=word/footer1.xml><?xml version="1.0" encoding="utf-8"?>
+<w:ftr xmlns:wpc="http://schemas.microsoft.com/office/word/2010/wordprocessingCanvas" xmlns:cx="http://schemas.microsoft.com/office/drawing/2014/chartex" xmlns:cx1="http://schemas.microsoft.com/office/drawing/2015/9/8/chartex" xmlns:cx2="http://schemas.microsoft.com/office/drawing/2015/10/21/chartex" xmlns:cx3="http://schemas.microsoft.com/office/drawing/2016/5/9/chartex" xmlns:cx4="http://schemas.microsoft.com/office/drawing/2016/5/10/chartex" xmlns:cx5="http://schemas.microsoft.com/office/drawing/2016/5/11/chartex" xmlns:cx6="http://schemas.microsoft.com/office/drawing/2016/5/12/chartex" xmlns:cx7="http://schemas.microsoft.com/office/drawing/2016/5/13/chartex" xmlns:cx8="http://schemas.microsoft.com/office/drawing/2016/5/14/chartex" xmlns:mc="http://schemas.openxmlformats.org/markup-compatibility/2006" xmlns:aink="http://schemas.microsoft.com/office/drawing/2016/ink" xmlns:am3d="http://schemas.microsoft.com/office/drawing/2017/model3d" xmlns:o="urn:schemas-microsoft-com:office:office" xmlns:r="http://schemas.openxmlformats.org/officeDocument/2006/relationships" xmlns:m="http://schemas.openxmlformats.org/officeDocument/2006/math" xmlns:v="urn:schemas-microsoft-com:vml" xmlns:wp14="http://schemas.microsoft.com/office/word/2010/wordprocessingDrawing" xmlns:wp="http://schemas.openxmlformats.org/drawingml/2006/wordprocessingDrawing" xmlns:w10="urn:schemas-microsoft-com:office:word" xmlns:w="http://schemas.openxmlformats.org/wordprocessingml/2006/main" xmlns:w14="http://schemas.microsoft.com/office/word/2010/wordml" xmlns:w15="http://schemas.microsoft.com/office/word/2012/wordml" xmlns:w16cid="http://schemas.microsoft.com/office/word/2016/wordml/cid" xmlns:w16se="http://schemas.microsoft.com/office/word/2015/wordml/symex" xmlns:wpg="http://schemas.microsoft.com/office/word/2010/wordprocessingGroup" xmlns:wpi="http://schemas.microsoft.com/office/word/2010/wordprocessingInk" xmlns:wne="http://schemas.microsoft.com/office/word/2006/wordml" xmlns:wps="http://schemas.microsoft.com/office/word/2010/wordprocessingShape" mc:Ignorable="w14 w15 w16se w16cid wp14">
+  <w:sdt>
+    <w:sdtPr>
+      <w:rPr>
+        <w:rStyle w:val="PageNumber"/>
+      </w:rPr>
+      <w:id w:val="784085707"/>
+      <w:docPartObj>
+        <w:docPartGallery w:val="Page Numbers (Bottom of Page)"/>
+        <w:docPartUnique/>
+      </w:docPartObj>
+    </w:sdtPr>
+    <w:sdtContent>
+      <w:p>
+        <w:pPr>
+          <w:pStyle w:val="Footer"/>
+          <w:framePr w:wrap="none" w:vAnchor="text" w:hAnchor="margin" w:xAlign="center" w:y="1"/>
+          <w:rPr>
+            <w:rStyle w:val="PageNumber"/>
+          </w:rPr>
+        </w:pPr>
+        <w:r>
+          <w:rPr>
+            <w:rStyle w:val="PageNumber"/>
+          </w:rPr>
+          <w:fldChar w:fldCharType="begin"/>
+        </w:r>
+        <w:r>
+          <w:rPr>
+            <w:rStyle w:val="PageNumber"/>
+          </w:rPr>
+          <w:instrText xml:space="preserve"> PAGE </w:instrText>
+        </w:r>
+        <w:r>
+          <w:rPr>
+            <w:rStyle w:val="PageNumber"/>
+          </w:rPr>
+          <w:fldChar w:fldCharType="end"/>
+        </w:r>
+      </w:p>
+    </w:sdtContent>
+  </w:sdt>
+  <w:p>
+    <w:pPr>
+      <w:pStyle w:val="Footer"/>
+    </w:pPr>
+  </w:p>
+</w:ftr>
+</file>
+
+<file path=word/footer2.xml><?xml version="1.0" encoding="utf-8"?>
+<w:ftr xmlns:wpc="http://schemas.microsoft.com/office/word/2010/wordprocessingCanvas" xmlns:cx="http://schemas.microsoft.com/office/drawing/2014/chartex" xmlns:cx1="http://schemas.microsoft.com/office/drawing/2015/9/8/chartex" xmlns:cx2="http://schemas.microsoft.com/office/drawing/2015/10/21/chartex" xmlns:cx3="http://schemas.microsoft.com/office/drawing/2016/5/9/chartex" xmlns:cx4="http://schemas.microsoft.com/office/drawing/2016/5/10/chartex" xmlns:cx5="http://schemas.microsoft.com/office/drawing/2016/5/11/chartex" xmlns:cx6="http://schemas.microsoft.com/office/drawing/2016/5/12/chartex" xmlns:cx7="http://schemas.microsoft.com/office/drawing/2016/5/13/chartex" xmlns:cx8="http://schemas.microsoft.com/office/drawing/2016/5/14/chartex" xmlns:mc="http://schemas.openxmlformats.org/markup-compatibility/2006" xmlns:aink="http://schemas.microsoft.com/office/drawing/2016/ink" xmlns:am3d="http://schemas.microsoft.com/office/drawing/2017/model3d" xmlns:o="urn:schemas-microsoft-com:office:office" xmlns:r="http://schemas.openxmlformats.org/officeDocument/2006/relationships" xmlns:m="http://schemas.openxmlformats.org/officeDocument/2006/math" xmlns:v="urn:schemas-microsoft-com:vml" xmlns:wp14="http://schemas.microsoft.com/office/word/2010/wordprocessingDrawing" xmlns:wp="http://schemas.openxmlformats.org/drawingml/2006/wordprocessingDrawing" xmlns:w10="urn:schemas-microsoft-com:office:word" xmlns:w="http://schemas.openxmlformats.org/wordprocessingml/2006/main" xmlns:w14="http://schemas.microsoft.com/office/word/2010/wordml" xmlns:w15="http://schemas.microsoft.com/office/word/2012/wordml" xmlns:w16cid="http://schemas.microsoft.com/office/word/2016/wordml/cid" xmlns:w16se="http://schemas.microsoft.com/office/word/2015/wordml/symex" xmlns:wpg="http://schemas.microsoft.com/office/word/2010/wordprocessingGroup" xmlns:wpi="http://schemas.microsoft.com/office/word/2010/wordprocessingInk" xmlns:wne="http://schemas.microsoft.com/office/word/2006/wordml" xmlns:wps="http://schemas.microsoft.com/office/word/2010/wordprocessingShape" mc:Ignorable="w14 w15 w16se w16cid wp14">
+  <w:sdt>
+    <w:sdtPr>
+      <w:rPr>
+        <w:rStyle w:val="PageNumber"/>
+      </w:rPr>
+      <w:id w:val="-1101176530"/>
+      <w:docPartObj>
+        <w:docPartGallery w:val="Page Numbers (Bottom of Page)"/>
+        <w:docPartUnique/>
+      </w:docPartObj>
+    </w:sdtPr>
+    <w:sdtContent>
+      <w:p>
+        <w:pPr>
+          <w:pStyle w:val="Footer"/>
+          <w:framePr w:wrap="none" w:vAnchor="text" w:hAnchor="margin" w:xAlign="center" w:y="1"/>
+          <w:rPr>
+            <w:rStyle w:val="PageNumber"/>
+          </w:rPr>
+        </w:pPr>
+        <w:r>
+          <w:rPr>
+            <w:rStyle w:val="PageNumber"/>
+          </w:rPr>
+          <w:fldChar w:fldCharType="begin"/>
+        </w:r>
+        <w:r>
+          <w:rPr>
+            <w:rStyle w:val="PageNumber"/>
+          </w:rPr>
+          <w:instrText xml:space="preserve"> PAGE </w:instrText>
+        </w:r>
+        <w:r>
+          <w:rPr>
+            <w:rStyle w:val="PageNumber"/>
+          </w:rPr>
+          <w:fldChar w:fldCharType="separate"/>
+        </w:r>
+        <w:r>
+          <w:rPr>
+            <w:rStyle w:val="PageNumber"/>
+            <w:noProof/>
+          </w:rPr>
+          <w:t>1</w:t>
+        </w:r>
+        <w:r>
+          <w:rPr>
+            <w:rStyle w:val="PageNumber"/>
+          </w:rPr>
+          <w:fldChar w:fldCharType="end"/>
+        </w:r>
+      </w:p>
+    </w:sdtContent>
+  </w:sdt>
+  <w:p>
+    <w:pPr>
+      <w:pStyle w:val="Footer"/>
+    </w:pPr>
+  </w:p>
+</w:ftr>
+</file>
+
+<file path=word/footnotes.xml><?xml version="1.0" encoding="utf-8"?>
+<w:footnotes xmlns:wpc="http://schemas.microsoft.com/office/word/2010/wordprocessingCanvas" xmlns:cx="http://schemas.microsoft.com/office/drawing/2014/chartex" xmlns:cx1="http://schemas.microsoft.com/office/drawing/2015/9/8/chartex" xmlns:cx2="http://schemas.microsoft.com/office/drawing/2015/10/21/chartex" xmlns:cx3="http://schemas.microsoft.com/office/drawing/2016/5/9/chartex" xmlns:cx4="http://schemas.microsoft.com/office/drawing/2016/5/10/chartex" xmlns:cx5="http://schemas.microsoft.com/office/drawing/2016/5/11/chartex" xmlns:cx6="http://schemas.microsoft.com/office/drawing/2016/5/12/chartex" xmlns:cx7="http://schemas.microsoft.com/office/drawing/2016/5/13/chartex" xmlns:cx8="http://schemas.microsoft.com/office/drawing/2016/5/14/chartex" xmlns:mc="http://schemas.openxmlformats.org/markup-compatibility/2006" xmlns:aink="http://schemas.microsoft.com/office/drawing/2016/ink" xmlns:am3d="http://schemas.microsoft.com/office/drawing/2017/model3d" xmlns:o="urn:schemas-microsoft-com:office:office" xmlns:r="http://schemas.openxmlformats.org/officeDocument/2006/relationships" xmlns:m="http://schemas.openxmlformats.org/officeDocument/2006/math" xmlns:v="urn:schemas-microsoft-com:vml" xmlns:wp14="http://schemas.microsoft.com/office/word/2010/wordprocessingDrawing" xmlns:wp="http://schemas.openxmlformats.org/drawingml/2006/wordprocessingDrawing" xmlns:w10="urn:schemas-microsoft-com:office:word" xmlns:w="http://schemas.openxmlformats.org/wordprocessingml/2006/main" xmlns:w14="http://schemas.microsoft.com/office/word/2010/wordml" xmlns:w15="http://schemas.microsoft.com/office/word/2012/wordml" xmlns:w16cid="http://schemas.microsoft.com/office/word/2016/wordml/cid" xmlns:w16se="http://schemas.microsoft.com/office/word/2015/wordml/symex" xmlns:wpg="http://schemas.microsoft.com/office/word/2010/wordprocessingGroup" xmlns:wpi="http://schemas.microsoft.com/office/word/2010/wordprocessingInk" xmlns:wne="http://schemas.microsoft.com/office/word/2006/wordml" xmlns:wps="http://schemas.microsoft.com/office/word/2010/wordprocessingShape" mc:Ignorable="w14 w15 w16se w16cid wp14">
+  <w:footnote w:type="separator" w:id="-1">
+    <w:p>
+      <w:r>
+        <w:separator/>
+      </w:r>
+    </w:p>
+  </w:footnote>
+  <w:footnote w:type="continuationSeparator" w:id="0">
+    <w:p>
+      <w:r>
+        <w:continuationSeparator/>
+      </w:r>
+    </w:p>
+  </w:footnote>
+</w:footnotes>
 </file>
 
 <file path=word/numbering.xml><?xml version="1.0" encoding="utf-8"?>
@@ -4167,6 +4982,35 @@
     <w:basedOn w:val="DefaultParagraphFont"/>
     <w:rsid w:val="008B509B"/>
   </w:style>
+  <w:style w:type="paragraph" w:styleId="Footer">
+    <w:name w:val="footer"/>
+    <w:basedOn w:val="Normal"/>
+    <w:link w:val="FooterChar"/>
+    <w:uiPriority w:val="99"/>
+    <w:unhideWhenUsed/>
+    <w:rsid w:val="00E13ACC"/>
+    <w:pPr>
+      <w:tabs>
+        <w:tab w:val="center" w:pos="4680"/>
+        <w:tab w:val="right" w:pos="9360"/>
+      </w:tabs>
+    </w:pPr>
+  </w:style>
+  <w:style w:type="character" w:customStyle="1" w:styleId="FooterChar">
+    <w:name w:val="Footer Char"/>
+    <w:basedOn w:val="DefaultParagraphFont"/>
+    <w:link w:val="Footer"/>
+    <w:uiPriority w:val="99"/>
+    <w:rsid w:val="00E13ACC"/>
+  </w:style>
+  <w:style w:type="character" w:styleId="PageNumber">
+    <w:name w:val="page number"/>
+    <w:basedOn w:val="DefaultParagraphFont"/>
+    <w:uiPriority w:val="99"/>
+    <w:semiHidden/>
+    <w:unhideWhenUsed/>
+    <w:rsid w:val="00E13ACC"/>
+  </w:style>
 </w:styles>
 </file>
 

</xml_diff>